<commit_message>
Segundo punto, primer numeral listo
</commit_message>
<xml_diff>
--- a/Respuestas.docx
+++ b/Respuestas.docx
@@ -37,7 +37,49 @@
         <w:rPr>
           <w:lang w:val="es-ES"/>
         </w:rPr>
-        <w:t xml:space="preserve">El Legacy input system (Input manager) es el input system tradicional y nativo de Unity, por lo que no necesita instalación adicional. Este sistema se caracteriza por requerir una configuración manual de entradas y botones en las configuraciones del proyecto. </w:t>
+        <w:t xml:space="preserve">El </w:t>
+      </w:r>
+      <w:proofErr w:type="spellStart"/>
+      <w:r>
+        <w:rPr>
+          <w:lang w:val="es-ES"/>
+        </w:rPr>
+        <w:t>Legacy</w:t>
+      </w:r>
+      <w:proofErr w:type="spellEnd"/>
+      <w:r>
+        <w:rPr>
+          <w:lang w:val="es-ES"/>
+        </w:rPr>
+        <w:t xml:space="preserve"> input </w:t>
+      </w:r>
+      <w:proofErr w:type="spellStart"/>
+      <w:r>
+        <w:rPr>
+          <w:lang w:val="es-ES"/>
+        </w:rPr>
+        <w:t>system</w:t>
+      </w:r>
+      <w:proofErr w:type="spellEnd"/>
+      <w:r>
+        <w:rPr>
+          <w:lang w:val="es-ES"/>
+        </w:rPr>
+        <w:t xml:space="preserve"> (Input manager) es el input </w:t>
+      </w:r>
+      <w:proofErr w:type="spellStart"/>
+      <w:r>
+        <w:rPr>
+          <w:lang w:val="es-ES"/>
+        </w:rPr>
+        <w:t>system</w:t>
+      </w:r>
+      <w:proofErr w:type="spellEnd"/>
+      <w:r>
+        <w:rPr>
+          <w:lang w:val="es-ES"/>
+        </w:rPr>
+        <w:t xml:space="preserve"> tradicional y nativo de Unity, por lo que no necesita instalación adicional. Este sistema se caracteriza por requerir una configuración manual de entradas y botones en las configuraciones del proyecto. </w:t>
       </w:r>
     </w:p>
     <w:p>
@@ -51,7 +93,35 @@
         <w:rPr>
           <w:lang w:val="es-ES"/>
         </w:rPr>
-        <w:t>Este input system brinda facilidad para los inputs en proyectos simple y pequeños, ya que su configuración manual es sencilla y no conlleva mucho tiempo. Por ser el input system tradicional de Unity, al momento de configurarlo, se podrán encontrar mucha documentación oficial y tutoriales en internet para sacarle el mayor provecho.</w:t>
+        <w:t xml:space="preserve">Este input </w:t>
+      </w:r>
+      <w:proofErr w:type="spellStart"/>
+      <w:r>
+        <w:rPr>
+          <w:lang w:val="es-ES"/>
+        </w:rPr>
+        <w:t>system</w:t>
+      </w:r>
+      <w:proofErr w:type="spellEnd"/>
+      <w:r>
+        <w:rPr>
+          <w:lang w:val="es-ES"/>
+        </w:rPr>
+        <w:t xml:space="preserve"> brinda facilidad para los inputs en proyectos simple y pequeños, ya que su configuración manual es sencilla y no conlleva mucho tiempo. Por ser el input </w:t>
+      </w:r>
+      <w:proofErr w:type="spellStart"/>
+      <w:r>
+        <w:rPr>
+          <w:lang w:val="es-ES"/>
+        </w:rPr>
+        <w:t>system</w:t>
+      </w:r>
+      <w:proofErr w:type="spellEnd"/>
+      <w:r>
+        <w:rPr>
+          <w:lang w:val="es-ES"/>
+        </w:rPr>
+        <w:t xml:space="preserve"> tradicional de Unity, al momento de configurarlo, se podrán encontrar mucha documentación oficial y tutoriales en internet para sacarle el mayor provecho.</w:t>
       </w:r>
     </w:p>
     <w:p>
@@ -65,13 +135,35 @@
         <w:rPr>
           <w:lang w:val="es-ES"/>
         </w:rPr>
-        <w:t>Este sistema presenta algunas limitaciones, más en específico con múltiples entradas y con características avanzadas (como gamepads</w:t>
-      </w:r>
-      <w:r>
-        <w:rPr>
-          <w:lang w:val="es-ES"/>
-        </w:rPr>
-        <w:t xml:space="preserve"> o rampeo de controles).</w:t>
+        <w:t xml:space="preserve">Este sistema presenta algunas limitaciones, más en específico con múltiples entradas y con características avanzadas (como </w:t>
+      </w:r>
+      <w:proofErr w:type="spellStart"/>
+      <w:r>
+        <w:rPr>
+          <w:lang w:val="es-ES"/>
+        </w:rPr>
+        <w:t>gamepads</w:t>
+      </w:r>
+      <w:proofErr w:type="spellEnd"/>
+      <w:r>
+        <w:rPr>
+          <w:lang w:val="es-ES"/>
+        </w:rPr>
+        <w:t xml:space="preserve"> o </w:t>
+      </w:r>
+      <w:proofErr w:type="spellStart"/>
+      <w:r>
+        <w:rPr>
+          <w:lang w:val="es-ES"/>
+        </w:rPr>
+        <w:t>rampeo</w:t>
+      </w:r>
+      <w:proofErr w:type="spellEnd"/>
+      <w:r>
+        <w:rPr>
+          <w:lang w:val="es-ES"/>
+        </w:rPr>
+        <w:t xml:space="preserve"> de controles).</w:t>
       </w:r>
     </w:p>
     <w:p>
@@ -99,13 +191,55 @@
         <w:rPr>
           <w:lang w:val="es-ES"/>
         </w:rPr>
-        <w:t xml:space="preserve">El new input system, presenta un sistema de entradas más moderno, fiel y avanzado para unity, pero este no es nativo al entorno, por lo que tendrá que ser instalado por aparte. Este nuevo sistema es perfecto para proyectos más grandes </w:t>
-      </w:r>
-      <w:r>
-        <w:rPr>
-          <w:lang w:val="es-ES"/>
-        </w:rPr>
-        <w:t xml:space="preserve">y complejos pues permite la utilización de múltiples entradas y de características más avanzadas (gamepads, por ejemplo) de manera nativa. </w:t>
+        <w:t xml:space="preserve">El new input </w:t>
+      </w:r>
+      <w:proofErr w:type="spellStart"/>
+      <w:r>
+        <w:rPr>
+          <w:lang w:val="es-ES"/>
+        </w:rPr>
+        <w:t>system</w:t>
+      </w:r>
+      <w:proofErr w:type="spellEnd"/>
+      <w:r>
+        <w:rPr>
+          <w:lang w:val="es-ES"/>
+        </w:rPr>
+        <w:t xml:space="preserve">, presenta un sistema de entradas más moderno, fiel y avanzado para </w:t>
+      </w:r>
+      <w:proofErr w:type="spellStart"/>
+      <w:r>
+        <w:rPr>
+          <w:lang w:val="es-ES"/>
+        </w:rPr>
+        <w:t>unity</w:t>
+      </w:r>
+      <w:proofErr w:type="spellEnd"/>
+      <w:r>
+        <w:rPr>
+          <w:lang w:val="es-ES"/>
+        </w:rPr>
+        <w:t xml:space="preserve">, pero este no es nativo al entorno, por lo que tendrá que ser instalado por aparte. Este nuevo sistema es perfecto para proyectos más grandes </w:t>
+      </w:r>
+      <w:r>
+        <w:rPr>
+          <w:lang w:val="es-ES"/>
+        </w:rPr>
+        <w:t>y complejos pues permite la utilización de múltiples entradas y de características más avanzadas (</w:t>
+      </w:r>
+      <w:proofErr w:type="spellStart"/>
+      <w:r>
+        <w:rPr>
+          <w:lang w:val="es-ES"/>
+        </w:rPr>
+        <w:t>gamepads</w:t>
+      </w:r>
+      <w:proofErr w:type="spellEnd"/>
+      <w:r>
+        <w:rPr>
+          <w:lang w:val="es-ES"/>
+        </w:rPr>
+        <w:t xml:space="preserve">, por ejemplo) de manera nativa. </w:t>
       </w:r>
     </w:p>
     <w:p>
@@ -125,11 +259,541 @@
         <w:rPr>
           <w:lang w:val="es-ES"/>
         </w:rPr>
-        <w:t xml:space="preserve"> no sea el sistema nativo de unity, hace que algunos assets y complementos de terceros no sean compatibles con este.</w:t>
-      </w:r>
-    </w:p>
-    <w:p>
-      <w:pPr>
+        <w:t xml:space="preserve"> no sea el sistema nativo de </w:t>
+      </w:r>
+      <w:proofErr w:type="spellStart"/>
+      <w:r>
+        <w:rPr>
+          <w:lang w:val="es-ES"/>
+        </w:rPr>
+        <w:t>unity</w:t>
+      </w:r>
+      <w:proofErr w:type="spellEnd"/>
+      <w:r>
+        <w:rPr>
+          <w:lang w:val="es-ES"/>
+        </w:rPr>
+        <w:t xml:space="preserve">, hace que algunos </w:t>
+      </w:r>
+      <w:proofErr w:type="spellStart"/>
+      <w:r>
+        <w:rPr>
+          <w:lang w:val="es-ES"/>
+        </w:rPr>
+        <w:t>assets</w:t>
+      </w:r>
+      <w:proofErr w:type="spellEnd"/>
+      <w:r>
+        <w:rPr>
+          <w:lang w:val="es-ES"/>
+        </w:rPr>
+        <w:t xml:space="preserve"> y complementos de terceros no sean compatibles con este.</w:t>
+      </w:r>
+    </w:p>
+    <w:p>
+      <w:pPr>
+        <w:pStyle w:val="Prrafodelista"/>
+        <w:numPr>
+          <w:ilvl w:val="0"/>
+          <w:numId w:val="1"/>
+        </w:numPr>
+        <w:rPr>
+          <w:lang w:val="es-ES"/>
+        </w:rPr>
+      </w:pPr>
+    </w:p>
+    <w:p>
+      <w:pPr>
+        <w:pStyle w:val="Prrafodelista"/>
+        <w:rPr>
+          <w:lang w:val="es-ES"/>
+        </w:rPr>
+      </w:pPr>
+      <w:r>
+        <w:rPr>
+          <w:lang w:val="es-ES"/>
+        </w:rPr>
+        <w:t>A)</w:t>
+      </w:r>
+    </w:p>
+    <w:p>
+      <w:pPr>
+        <w:pStyle w:val="Prrafodelista"/>
+        <w:rPr>
+          <w:lang w:val="es-ES"/>
+        </w:rPr>
+      </w:pPr>
+    </w:p>
+    <w:p>
+      <w:pPr>
+        <w:pStyle w:val="Prrafodelista"/>
+        <w:numPr>
+          <w:ilvl w:val="2"/>
+          <w:numId w:val="2"/>
+        </w:numPr>
+        <w:rPr>
+          <w:lang w:val="es-ES"/>
+        </w:rPr>
+      </w:pPr>
+      <w:r>
+        <w:rPr>
+          <w:lang w:val="es-ES"/>
+        </w:rPr>
+        <w:t xml:space="preserve">Crear un </w:t>
+      </w:r>
+      <w:proofErr w:type="spellStart"/>
+      <w:r>
+        <w:rPr>
+          <w:lang w:val="es-ES"/>
+        </w:rPr>
+        <w:t>action</w:t>
+      </w:r>
+      <w:proofErr w:type="spellEnd"/>
+      <w:r>
+        <w:rPr>
+          <w:lang w:val="es-ES"/>
+        </w:rPr>
+        <w:t xml:space="preserve"> </w:t>
+      </w:r>
+      <w:proofErr w:type="spellStart"/>
+      <w:r>
+        <w:rPr>
+          <w:lang w:val="es-ES"/>
+        </w:rPr>
+        <w:t>map</w:t>
+      </w:r>
+      <w:proofErr w:type="spellEnd"/>
+      <w:r>
+        <w:rPr>
+          <w:lang w:val="es-ES"/>
+        </w:rPr>
+        <w:t xml:space="preserve"> desde “</w:t>
+      </w:r>
+      <w:proofErr w:type="spellStart"/>
+      <w:r>
+        <w:rPr>
+          <w:lang w:val="es-ES"/>
+        </w:rPr>
+        <w:t>assets</w:t>
+      </w:r>
+      <w:proofErr w:type="spellEnd"/>
+      <w:r>
+        <w:rPr>
+          <w:lang w:val="es-ES"/>
+        </w:rPr>
+        <w:t xml:space="preserve">” desde el panel del proyecto. </w:t>
+      </w:r>
+    </w:p>
+    <w:p>
+      <w:pPr>
+        <w:pStyle w:val="Prrafodelista"/>
+        <w:numPr>
+          <w:ilvl w:val="2"/>
+          <w:numId w:val="2"/>
+        </w:numPr>
+        <w:rPr>
+          <w:lang w:val="es-ES"/>
+        </w:rPr>
+      </w:pPr>
+      <w:r>
+        <w:rPr>
+          <w:lang w:val="es-ES"/>
+        </w:rPr>
+        <w:t xml:space="preserve">Desde el panel inspector, hay que </w:t>
+      </w:r>
+      <w:proofErr w:type="spellStart"/>
+      <w:r>
+        <w:rPr>
+          <w:lang w:val="es-ES"/>
+        </w:rPr>
+        <w:t>clic</w:t>
+      </w:r>
+      <w:r>
+        <w:rPr>
+          <w:lang w:val="es-ES"/>
+        </w:rPr>
+        <w:t>k</w:t>
+      </w:r>
+      <w:r>
+        <w:rPr>
+          <w:lang w:val="es-ES"/>
+        </w:rPr>
+        <w:t>ear</w:t>
+      </w:r>
+      <w:proofErr w:type="spellEnd"/>
+      <w:r>
+        <w:rPr>
+          <w:lang w:val="es-ES"/>
+        </w:rPr>
+        <w:t xml:space="preserve"> en el botón “</w:t>
+      </w:r>
+      <w:proofErr w:type="spellStart"/>
+      <w:r>
+        <w:rPr>
+          <w:lang w:val="es-ES"/>
+        </w:rPr>
+        <w:t>add</w:t>
+      </w:r>
+      <w:proofErr w:type="spellEnd"/>
+      <w:r>
+        <w:rPr>
+          <w:lang w:val="es-ES"/>
+        </w:rPr>
+        <w:t xml:space="preserve"> </w:t>
+      </w:r>
+      <w:proofErr w:type="spellStart"/>
+      <w:r>
+        <w:rPr>
+          <w:lang w:val="es-ES"/>
+        </w:rPr>
+        <w:t>action</w:t>
+      </w:r>
+      <w:proofErr w:type="spellEnd"/>
+      <w:r>
+        <w:rPr>
+          <w:lang w:val="es-ES"/>
+        </w:rPr>
+        <w:t xml:space="preserve">” </w:t>
+      </w:r>
+      <w:r>
+        <w:rPr>
+          <w:lang w:val="es-ES"/>
+        </w:rPr>
+        <w:t xml:space="preserve"> que se encuentra en la sección “</w:t>
+      </w:r>
+      <w:proofErr w:type="spellStart"/>
+      <w:r>
+        <w:rPr>
+          <w:lang w:val="es-ES"/>
+        </w:rPr>
+        <w:t>actions</w:t>
+      </w:r>
+      <w:proofErr w:type="spellEnd"/>
+      <w:r>
+        <w:rPr>
+          <w:lang w:val="es-ES"/>
+        </w:rPr>
+        <w:t>”.</w:t>
+      </w:r>
+    </w:p>
+    <w:p>
+      <w:pPr>
+        <w:pStyle w:val="Prrafodelista"/>
+        <w:numPr>
+          <w:ilvl w:val="2"/>
+          <w:numId w:val="2"/>
+        </w:numPr>
+        <w:rPr>
+          <w:lang w:val="es-ES"/>
+        </w:rPr>
+      </w:pPr>
+      <w:r>
+        <w:rPr>
+          <w:lang w:val="es-ES"/>
+        </w:rPr>
+        <w:t>En la sección de “</w:t>
+      </w:r>
+      <w:proofErr w:type="spellStart"/>
+      <w:r>
+        <w:rPr>
+          <w:lang w:val="es-ES"/>
+        </w:rPr>
+        <w:t>bindings</w:t>
+      </w:r>
+      <w:proofErr w:type="spellEnd"/>
+      <w:r>
+        <w:rPr>
+          <w:lang w:val="es-ES"/>
+        </w:rPr>
+        <w:t xml:space="preserve">” ,de la acción creada, hay que </w:t>
+      </w:r>
+      <w:proofErr w:type="spellStart"/>
+      <w:r>
+        <w:rPr>
+          <w:lang w:val="es-ES"/>
+        </w:rPr>
+        <w:t>clickear</w:t>
+      </w:r>
+      <w:proofErr w:type="spellEnd"/>
+      <w:r>
+        <w:rPr>
+          <w:lang w:val="es-ES"/>
+        </w:rPr>
+        <w:t xml:space="preserve"> en el botón “</w:t>
+      </w:r>
+      <w:proofErr w:type="spellStart"/>
+      <w:r>
+        <w:rPr>
+          <w:lang w:val="es-ES"/>
+        </w:rPr>
+        <w:t>add</w:t>
+      </w:r>
+      <w:proofErr w:type="spellEnd"/>
+      <w:r>
+        <w:rPr>
+          <w:lang w:val="es-ES"/>
+        </w:rPr>
+        <w:t xml:space="preserve"> </w:t>
+      </w:r>
+      <w:proofErr w:type="spellStart"/>
+      <w:r>
+        <w:rPr>
+          <w:lang w:val="es-ES"/>
+        </w:rPr>
+        <w:t>binding</w:t>
+      </w:r>
+      <w:proofErr w:type="spellEnd"/>
+      <w:r>
+        <w:rPr>
+          <w:lang w:val="es-ES"/>
+        </w:rPr>
+        <w:t xml:space="preserve">”. Aquí hay que configurar </w:t>
+      </w:r>
+      <w:r>
+        <w:rPr>
+          <w:lang w:val="es-ES"/>
+        </w:rPr>
+        <w:t xml:space="preserve">el botón o tecla </w:t>
+      </w:r>
+      <w:r>
+        <w:rPr>
+          <w:lang w:val="es-ES"/>
+        </w:rPr>
+        <w:t>que activara la acción.</w:t>
+      </w:r>
+    </w:p>
+    <w:p>
+      <w:pPr>
+        <w:pStyle w:val="Prrafodelista"/>
+        <w:numPr>
+          <w:ilvl w:val="2"/>
+          <w:numId w:val="2"/>
+        </w:numPr>
+        <w:rPr>
+          <w:lang w:val="es-ES"/>
+        </w:rPr>
+      </w:pPr>
+      <w:r>
+        <w:rPr>
+          <w:lang w:val="es-ES"/>
+        </w:rPr>
+        <w:t>En la sección “</w:t>
+      </w:r>
+      <w:proofErr w:type="spellStart"/>
+      <w:r>
+        <w:rPr>
+          <w:lang w:val="es-ES"/>
+        </w:rPr>
+        <w:t>action</w:t>
+      </w:r>
+      <w:proofErr w:type="spellEnd"/>
+      <w:r>
+        <w:rPr>
+          <w:lang w:val="es-ES"/>
+        </w:rPr>
+        <w:t xml:space="preserve"> </w:t>
+      </w:r>
+      <w:proofErr w:type="spellStart"/>
+      <w:r>
+        <w:rPr>
+          <w:lang w:val="es-ES"/>
+        </w:rPr>
+        <w:t>properties</w:t>
+      </w:r>
+      <w:proofErr w:type="spellEnd"/>
+      <w:r>
+        <w:rPr>
+          <w:lang w:val="es-ES"/>
+        </w:rPr>
+        <w:t>”, de la acción, se puede configurar características adicionales de esta (como la sensibilidad)</w:t>
+      </w:r>
+    </w:p>
+    <w:p>
+      <w:pPr>
+        <w:pStyle w:val="Prrafodelista"/>
+        <w:numPr>
+          <w:ilvl w:val="2"/>
+          <w:numId w:val="2"/>
+        </w:numPr>
+        <w:rPr>
+          <w:lang w:val="es-ES"/>
+        </w:rPr>
+      </w:pPr>
+      <w:r>
+        <w:rPr>
+          <w:lang w:val="es-ES"/>
+        </w:rPr>
+        <w:t xml:space="preserve">Con las características </w:t>
+      </w:r>
+      <w:r>
+        <w:rPr>
+          <w:lang w:val="es-ES"/>
+        </w:rPr>
+        <w:t>ya configuradas, se deben de guardar y aplicar en el proyecto desde el botón “</w:t>
+      </w:r>
+      <w:proofErr w:type="spellStart"/>
+      <w:r>
+        <w:rPr>
+          <w:lang w:val="es-ES"/>
+        </w:rPr>
+        <w:t>apply</w:t>
+      </w:r>
+      <w:proofErr w:type="spellEnd"/>
+      <w:r>
+        <w:rPr>
+          <w:lang w:val="es-ES"/>
+        </w:rPr>
+        <w:t xml:space="preserve">” en “file”. Ahora hay que implementar los inputs en el código, empezando por usar la referencia correcta en las clases necesarias (como por ejemplo: </w:t>
+      </w:r>
+      <w:proofErr w:type="spellStart"/>
+      <w:r>
+        <w:rPr>
+          <w:lang w:val="es-ES"/>
+        </w:rPr>
+        <w:t>public</w:t>
+      </w:r>
+      <w:proofErr w:type="spellEnd"/>
+      <w:r>
+        <w:rPr>
+          <w:lang w:val="es-ES"/>
+        </w:rPr>
+        <w:t xml:space="preserve"> </w:t>
+      </w:r>
+      <w:proofErr w:type="spellStart"/>
+      <w:r>
+        <w:rPr>
+          <w:lang w:val="es-ES"/>
+        </w:rPr>
+        <w:t>InputActionAsset</w:t>
+      </w:r>
+      <w:proofErr w:type="spellEnd"/>
+      <w:r>
+        <w:rPr>
+          <w:lang w:val="es-ES"/>
+        </w:rPr>
+        <w:t xml:space="preserve"> “</w:t>
+      </w:r>
+      <w:proofErr w:type="spellStart"/>
+      <w:r>
+        <w:rPr>
+          <w:lang w:val="es-ES"/>
+        </w:rPr>
+        <w:t>nombreInput</w:t>
+      </w:r>
+      <w:proofErr w:type="spellEnd"/>
+      <w:r>
+        <w:rPr>
+          <w:lang w:val="es-ES"/>
+        </w:rPr>
+        <w:t>”;)</w:t>
+      </w:r>
+    </w:p>
+    <w:p>
+      <w:pPr>
+        <w:pStyle w:val="Prrafodelista"/>
+        <w:numPr>
+          <w:ilvl w:val="2"/>
+          <w:numId w:val="2"/>
+        </w:numPr>
+        <w:rPr>
+          <w:lang w:val="es-ES"/>
+        </w:rPr>
+      </w:pPr>
+      <w:r>
+        <w:rPr>
+          <w:lang w:val="es-ES"/>
+        </w:rPr>
+        <w:lastRenderedPageBreak/>
+        <w:t>Ahora sólo falta obtener las acciones especificas desde el código (</w:t>
+      </w:r>
+      <w:proofErr w:type="spellStart"/>
+      <w:r>
+        <w:rPr>
+          <w:lang w:val="es-ES"/>
+        </w:rPr>
+        <w:t>InputAction</w:t>
+      </w:r>
+      <w:proofErr w:type="spellEnd"/>
+      <w:r>
+        <w:rPr>
+          <w:lang w:val="es-ES"/>
+        </w:rPr>
+        <w:t xml:space="preserve"> </w:t>
+      </w:r>
+      <w:proofErr w:type="spellStart"/>
+      <w:r>
+        <w:rPr>
+          <w:lang w:val="es-ES"/>
+        </w:rPr>
+        <w:t>moveAction</w:t>
+      </w:r>
+      <w:proofErr w:type="spellEnd"/>
+      <w:r>
+        <w:rPr>
+          <w:lang w:val="es-ES"/>
+        </w:rPr>
+        <w:t xml:space="preserve"> = </w:t>
+      </w:r>
+      <w:proofErr w:type="spellStart"/>
+      <w:r>
+        <w:rPr>
+          <w:lang w:val="es-ES"/>
+        </w:rPr>
+        <w:t>playerInput.FindAction</w:t>
+      </w:r>
+      <w:proofErr w:type="spellEnd"/>
+      <w:r>
+        <w:rPr>
+          <w:lang w:val="es-ES"/>
+        </w:rPr>
+        <w:t>("</w:t>
+      </w:r>
+      <w:proofErr w:type="spellStart"/>
+      <w:r>
+        <w:rPr>
+          <w:lang w:val="es-ES"/>
+        </w:rPr>
+        <w:t>Move</w:t>
+      </w:r>
+      <w:proofErr w:type="spellEnd"/>
+      <w:r>
+        <w:rPr>
+          <w:lang w:val="es-ES"/>
+        </w:rPr>
+        <w:t>");</w:t>
+      </w:r>
+      <w:r>
+        <w:rPr>
+          <w:lang w:val="es-ES"/>
+        </w:rPr>
+        <w:t xml:space="preserve"> ejemplo de una acción llamada “</w:t>
+      </w:r>
+      <w:proofErr w:type="spellStart"/>
+      <w:r>
+        <w:rPr>
+          <w:lang w:val="es-ES"/>
+        </w:rPr>
+        <w:t>move</w:t>
+      </w:r>
+      <w:proofErr w:type="spellEnd"/>
+      <w:r>
+        <w:rPr>
+          <w:lang w:val="es-ES"/>
+        </w:rPr>
+        <w:t>”) y escribir el código que les dará los valores referentes a la(s) variable(s) que modifiquen (ejes/axis pueden ser algunas variables con las que interactúen)  desde los eventos respectivos para las entradas que hayan.</w:t>
+      </w:r>
+    </w:p>
+    <w:p>
+      <w:pPr>
+        <w:pStyle w:val="Prrafodelista"/>
+        <w:rPr>
+          <w:lang w:val="es-ES"/>
+        </w:rPr>
+      </w:pPr>
+    </w:p>
+    <w:p>
+      <w:pPr>
+        <w:pStyle w:val="Prrafodelista"/>
         <w:rPr>
           <w:lang w:val="es-ES"/>
         </w:rPr>
@@ -236,8 +900,97 @@
       </w:pPr>
     </w:lvl>
   </w:abstractNum>
+  <w:abstractNum w:abstractNumId="1" w15:restartNumberingAfterBreak="0">
+    <w:nsid w:val="5DEA2200"/>
+    <w:multiLevelType w:val="multilevel"/>
+    <w:tmpl w:val="240A001D"/>
+    <w:lvl w:ilvl="0">
+      <w:start w:val="1"/>
+      <w:numFmt w:val="decimal"/>
+      <w:lvlText w:val="%1)"/>
+      <w:lvlJc w:val="left"/>
+      <w:pPr>
+        <w:ind w:left="360" w:hanging="360"/>
+      </w:pPr>
+    </w:lvl>
+    <w:lvl w:ilvl="1">
+      <w:start w:val="1"/>
+      <w:numFmt w:val="lowerLetter"/>
+      <w:lvlText w:val="%2)"/>
+      <w:lvlJc w:val="left"/>
+      <w:pPr>
+        <w:ind w:left="720" w:hanging="360"/>
+      </w:pPr>
+    </w:lvl>
+    <w:lvl w:ilvl="2">
+      <w:start w:val="1"/>
+      <w:numFmt w:val="lowerRoman"/>
+      <w:lvlText w:val="%3)"/>
+      <w:lvlJc w:val="left"/>
+      <w:pPr>
+        <w:ind w:left="1080" w:hanging="360"/>
+      </w:pPr>
+    </w:lvl>
+    <w:lvl w:ilvl="3">
+      <w:start w:val="1"/>
+      <w:numFmt w:val="decimal"/>
+      <w:lvlText w:val="(%4)"/>
+      <w:lvlJc w:val="left"/>
+      <w:pPr>
+        <w:ind w:left="1440" w:hanging="360"/>
+      </w:pPr>
+    </w:lvl>
+    <w:lvl w:ilvl="4">
+      <w:start w:val="1"/>
+      <w:numFmt w:val="lowerLetter"/>
+      <w:lvlText w:val="(%5)"/>
+      <w:lvlJc w:val="left"/>
+      <w:pPr>
+        <w:ind w:left="1800" w:hanging="360"/>
+      </w:pPr>
+    </w:lvl>
+    <w:lvl w:ilvl="5">
+      <w:start w:val="1"/>
+      <w:numFmt w:val="lowerRoman"/>
+      <w:lvlText w:val="(%6)"/>
+      <w:lvlJc w:val="left"/>
+      <w:pPr>
+        <w:ind w:left="2160" w:hanging="360"/>
+      </w:pPr>
+    </w:lvl>
+    <w:lvl w:ilvl="6">
+      <w:start w:val="1"/>
+      <w:numFmt w:val="decimal"/>
+      <w:lvlText w:val="%7."/>
+      <w:lvlJc w:val="left"/>
+      <w:pPr>
+        <w:ind w:left="2520" w:hanging="360"/>
+      </w:pPr>
+    </w:lvl>
+    <w:lvl w:ilvl="7">
+      <w:start w:val="1"/>
+      <w:numFmt w:val="lowerLetter"/>
+      <w:lvlText w:val="%8."/>
+      <w:lvlJc w:val="left"/>
+      <w:pPr>
+        <w:ind w:left="2880" w:hanging="360"/>
+      </w:pPr>
+    </w:lvl>
+    <w:lvl w:ilvl="8">
+      <w:start w:val="1"/>
+      <w:numFmt w:val="lowerRoman"/>
+      <w:lvlText w:val="%9."/>
+      <w:lvlJc w:val="left"/>
+      <w:pPr>
+        <w:ind w:left="3240" w:hanging="360"/>
+      </w:pPr>
+    </w:lvl>
+  </w:abstractNum>
   <w:num w:numId="1" w16cid:durableId="670838489">
     <w:abstractNumId w:val="0"/>
+  </w:num>
+  <w:num w:numId="2" w16cid:durableId="1438599244">
+    <w:abstractNumId w:val="1"/>
   </w:num>
 </w:numbering>
 </file>

</xml_diff>